<commit_message>
j espere je coule pas systeme
</commit_message>
<xml_diff>
--- a/Sys-exploitation-2/Cours - Reseaux/configuration_reseau.docx
+++ b/Sys-exploitation-2/Cours - Reseaux/configuration_reseau.docx
@@ -63,7 +63,6 @@
           <w:szCs w:val="20"/>
         </w:rPr>
       </w:pPr>
-      <w:proofErr w:type="gramStart"/>
       <w:r>
         <w:rPr>
           <w:sz w:val="20"/>
@@ -71,7 +70,6 @@
         </w:rPr>
         <w:t>lo</w:t>
       </w:r>
-      <w:proofErr w:type="gramEnd"/>
       <w:r>
         <w:rPr>
           <w:sz w:val="20"/>
@@ -117,7 +115,6 @@
           <w:szCs w:val="20"/>
         </w:rPr>
       </w:pPr>
-      <w:proofErr w:type="gramStart"/>
       <w:r>
         <w:rPr>
           <w:sz w:val="20"/>
@@ -130,15 +127,7 @@
           <w:sz w:val="20"/>
           <w:szCs w:val="20"/>
         </w:rPr>
-        <w:t>th</w:t>
-      </w:r>
-      <w:proofErr w:type="gramEnd"/>
-      <w:r>
-        <w:rPr>
-          <w:sz w:val="20"/>
-          <w:szCs w:val="20"/>
-        </w:rPr>
-        <w:t>0</w:t>
+        <w:t>th0</w:t>
       </w:r>
       <w:r>
         <w:rPr>
@@ -185,21 +174,12 @@
           <w:szCs w:val="20"/>
         </w:rPr>
       </w:pPr>
-      <w:proofErr w:type="gramStart"/>
-      <w:r>
-        <w:rPr>
-          <w:sz w:val="20"/>
-          <w:szCs w:val="20"/>
-        </w:rPr>
-        <w:t>eth</w:t>
-      </w:r>
-      <w:proofErr w:type="gramEnd"/>
-      <w:r>
-        <w:rPr>
-          <w:sz w:val="20"/>
-          <w:szCs w:val="20"/>
-        </w:rPr>
-        <w:t>1</w:t>
+      <w:r>
+        <w:rPr>
+          <w:sz w:val="20"/>
+          <w:szCs w:val="20"/>
+        </w:rPr>
+        <w:t>eth1</w:t>
       </w:r>
       <w:r>
         <w:rPr>
@@ -246,21 +226,12 @@
           <w:szCs w:val="20"/>
         </w:rPr>
       </w:pPr>
-      <w:proofErr w:type="gramStart"/>
-      <w:r>
-        <w:rPr>
-          <w:sz w:val="20"/>
-          <w:szCs w:val="20"/>
-        </w:rPr>
-        <w:t>wlan</w:t>
-      </w:r>
-      <w:proofErr w:type="gramEnd"/>
-      <w:r>
-        <w:rPr>
-          <w:sz w:val="20"/>
-          <w:szCs w:val="20"/>
-        </w:rPr>
-        <w:t>0</w:t>
+      <w:r>
+        <w:rPr>
+          <w:sz w:val="20"/>
+          <w:szCs w:val="20"/>
+        </w:rPr>
+        <w:t>wlan0</w:t>
       </w:r>
       <w:r>
         <w:rPr>
@@ -402,7 +373,6 @@
         </w:rPr>
       </w:pPr>
       <w:proofErr w:type="spellStart"/>
-      <w:proofErr w:type="gramStart"/>
       <w:r>
         <w:rPr>
           <w:rFonts w:ascii="Courier New" w:hAnsi="Courier New" w:cs="Courier New"/>
@@ -414,7 +384,6 @@
         <w:t>echo</w:t>
       </w:r>
       <w:proofErr w:type="spellEnd"/>
-      <w:proofErr w:type="gramEnd"/>
       <w:r>
         <w:rPr>
           <w:rFonts w:ascii="Courier New" w:hAnsi="Courier New" w:cs="Courier New"/>
@@ -507,7 +476,6 @@
         </w:rPr>
       </w:pPr>
       <w:proofErr w:type="spellStart"/>
-      <w:proofErr w:type="gramStart"/>
       <w:r>
         <w:rPr>
           <w:rFonts w:ascii="Courier New" w:hAnsi="Courier New" w:cs="Courier New"/>
@@ -519,7 +487,6 @@
         <w:t>hostname</w:t>
       </w:r>
       <w:proofErr w:type="spellEnd"/>
-      <w:proofErr w:type="gramEnd"/>
     </w:p>
     <w:p>
       <w:pPr>
@@ -586,7 +553,6 @@
         </w:rPr>
       </w:pPr>
       <w:proofErr w:type="spellStart"/>
-      <w:proofErr w:type="gramStart"/>
       <w:r>
         <w:rPr>
           <w:rFonts w:ascii="Courier New" w:hAnsi="Courier New" w:cs="Courier New"/>
@@ -598,7 +564,6 @@
         <w:t>hostname</w:t>
       </w:r>
       <w:proofErr w:type="spellEnd"/>
-      <w:proofErr w:type="gramEnd"/>
       <w:r>
         <w:rPr>
           <w:rFonts w:ascii="Courier New" w:hAnsi="Courier New" w:cs="Courier New"/>
@@ -748,7 +713,6 @@
         </w:rPr>
       </w:pPr>
       <w:proofErr w:type="spellStart"/>
-      <w:proofErr w:type="gramStart"/>
       <w:r>
         <w:rPr>
           <w:rFonts w:ascii="Courier New" w:hAnsi="Courier New" w:cs="Courier New"/>
@@ -760,7 +724,6 @@
         <w:t>ip</w:t>
       </w:r>
       <w:proofErr w:type="spellEnd"/>
-      <w:proofErr w:type="gramEnd"/>
       <w:r>
         <w:rPr>
           <w:rFonts w:ascii="Courier New" w:hAnsi="Courier New" w:cs="Courier New"/>
@@ -927,7 +890,6 @@
         </w:rPr>
       </w:pPr>
       <w:proofErr w:type="spellStart"/>
-      <w:proofErr w:type="gramStart"/>
       <w:r>
         <w:rPr>
           <w:rFonts w:ascii="Courier New" w:hAnsi="Courier New" w:cs="Courier New"/>
@@ -939,7 +901,6 @@
         <w:t>ip</w:t>
       </w:r>
       <w:proofErr w:type="spellEnd"/>
-      <w:proofErr w:type="gramEnd"/>
       <w:r>
         <w:rPr>
           <w:rFonts w:ascii="Courier New" w:hAnsi="Courier New" w:cs="Courier New"/>
@@ -1188,7 +1149,6 @@
         </w:rPr>
       </w:pPr>
       <w:proofErr w:type="spellStart"/>
-      <w:proofErr w:type="gramStart"/>
       <w:r>
         <w:rPr>
           <w:rFonts w:ascii="Courier New" w:hAnsi="Courier New" w:cs="Courier New"/>
@@ -1200,7 +1160,6 @@
         <w:t>ip</w:t>
       </w:r>
       <w:proofErr w:type="spellEnd"/>
-      <w:proofErr w:type="gramEnd"/>
       <w:r>
         <w:rPr>
           <w:rFonts w:ascii="Courier New" w:hAnsi="Courier New" w:cs="Courier New"/>
@@ -1297,7 +1256,6 @@
         </w:rPr>
       </w:pPr>
       <w:proofErr w:type="spellStart"/>
-      <w:proofErr w:type="gramStart"/>
       <w:r>
         <w:rPr>
           <w:rFonts w:ascii="Courier New" w:hAnsi="Courier New" w:cs="Courier New"/>
@@ -1309,7 +1267,6 @@
         <w:t>ip</w:t>
       </w:r>
       <w:proofErr w:type="spellEnd"/>
-      <w:proofErr w:type="gramEnd"/>
       <w:r>
         <w:rPr>
           <w:rFonts w:ascii="Courier New" w:hAnsi="Courier New" w:cs="Courier New"/>
@@ -1406,7 +1363,6 @@
         </w:rPr>
       </w:pPr>
       <w:proofErr w:type="spellStart"/>
-      <w:proofErr w:type="gramStart"/>
       <w:r>
         <w:rPr>
           <w:rFonts w:ascii="Courier New" w:hAnsi="Courier New" w:cs="Courier New"/>
@@ -1418,7 +1374,6 @@
         <w:t>ip</w:t>
       </w:r>
       <w:proofErr w:type="spellEnd"/>
-      <w:proofErr w:type="gramEnd"/>
       <w:r>
         <w:rPr>
           <w:rFonts w:ascii="Courier New" w:hAnsi="Courier New" w:cs="Courier New"/>
@@ -1542,7 +1497,6 @@
         </w:rPr>
       </w:pPr>
       <w:proofErr w:type="spellStart"/>
-      <w:proofErr w:type="gramStart"/>
       <w:r>
         <w:rPr>
           <w:rFonts w:ascii="Courier New" w:hAnsi="Courier New" w:cs="Courier New"/>
@@ -1554,7 +1508,6 @@
         <w:t>ip</w:t>
       </w:r>
       <w:proofErr w:type="spellEnd"/>
-      <w:proofErr w:type="gramEnd"/>
       <w:r>
         <w:rPr>
           <w:rFonts w:ascii="Courier New" w:hAnsi="Courier New" w:cs="Courier New"/>
@@ -1680,7 +1633,6 @@
         </w:rPr>
       </w:pPr>
       <w:proofErr w:type="spellStart"/>
-      <w:proofErr w:type="gramStart"/>
       <w:r>
         <w:rPr>
           <w:rFonts w:ascii="Courier New" w:hAnsi="Courier New" w:cs="Courier New"/>
@@ -1692,7 +1644,6 @@
         <w:t>ip</w:t>
       </w:r>
       <w:proofErr w:type="spellEnd"/>
-      <w:proofErr w:type="gramEnd"/>
       <w:r>
         <w:rPr>
           <w:rFonts w:ascii="Courier New" w:hAnsi="Courier New" w:cs="Courier New"/>
@@ -1848,7 +1799,6 @@
         </w:rPr>
       </w:pPr>
       <w:proofErr w:type="spellStart"/>
-      <w:proofErr w:type="gramStart"/>
       <w:r>
         <w:rPr>
           <w:rFonts w:ascii="Courier New" w:hAnsi="Courier New" w:cs="Courier New"/>
@@ -1860,7 +1810,6 @@
         <w:t>ip</w:t>
       </w:r>
       <w:proofErr w:type="spellEnd"/>
-      <w:proofErr w:type="gramEnd"/>
       <w:r>
         <w:rPr>
           <w:rFonts w:ascii="Courier New" w:hAnsi="Courier New" w:cs="Courier New"/>
@@ -2626,25 +2575,14 @@
           <w:szCs w:val="20"/>
         </w:rPr>
       </w:pPr>
-      <w:proofErr w:type="gramStart"/>
-      <w:r>
-        <w:rPr>
-          <w:b/>
-          <w:bCs/>
-          <w:sz w:val="20"/>
-          <w:szCs w:val="20"/>
-        </w:rPr>
-        <w:t>::</w:t>
-      </w:r>
-      <w:proofErr w:type="gramEnd"/>
-      <w:r>
-        <w:rPr>
-          <w:b/>
-          <w:bCs/>
-          <w:sz w:val="20"/>
-          <w:szCs w:val="20"/>
-        </w:rPr>
-        <w:t>1</w:t>
+      <w:r>
+        <w:rPr>
+          <w:b/>
+          <w:bCs/>
+          <w:sz w:val="20"/>
+          <w:szCs w:val="20"/>
+        </w:rPr>
+        <w:t>::1</w:t>
       </w:r>
       <w:r>
         <w:rPr>
@@ -2681,27 +2619,15 @@
           <w:szCs w:val="20"/>
         </w:rPr>
       </w:pPr>
-      <w:proofErr w:type="gramStart"/>
-      <w:r>
-        <w:rPr>
-          <w:rFonts w:ascii="Courier New" w:hAnsi="Courier New" w:cs="Courier New"/>
-          <w:b/>
-          <w:bCs/>
-          <w:sz w:val="20"/>
-          <w:szCs w:val="20"/>
-        </w:rPr>
-        <w:t>ping</w:t>
-      </w:r>
-      <w:proofErr w:type="gramEnd"/>
-      <w:r>
-        <w:rPr>
-          <w:rFonts w:ascii="Courier New" w:hAnsi="Courier New" w:cs="Courier New"/>
-          <w:b/>
-          <w:bCs/>
-          <w:sz w:val="20"/>
-          <w:szCs w:val="20"/>
-        </w:rPr>
-        <w:t xml:space="preserve"> -6 ::1</w:t>
+      <w:r>
+        <w:rPr>
+          <w:rFonts w:ascii="Courier New" w:hAnsi="Courier New" w:cs="Courier New"/>
+          <w:b/>
+          <w:bCs/>
+          <w:sz w:val="20"/>
+          <w:szCs w:val="20"/>
+        </w:rPr>
+        <w:t>ping -6 ::1</w:t>
       </w:r>
     </w:p>
     <w:p>
@@ -2796,25 +2722,14 @@
           <w:szCs w:val="20"/>
         </w:rPr>
       </w:pPr>
-      <w:proofErr w:type="gramStart"/>
-      <w:r>
-        <w:rPr>
-          <w:b/>
-          <w:bCs/>
-          <w:sz w:val="20"/>
-          <w:szCs w:val="20"/>
-        </w:rPr>
-        <w:t>::</w:t>
-      </w:r>
-      <w:proofErr w:type="gramEnd"/>
-      <w:r>
-        <w:rPr>
-          <w:b/>
-          <w:bCs/>
-          <w:sz w:val="20"/>
-          <w:szCs w:val="20"/>
-        </w:rPr>
-        <w:t>1</w:t>
+      <w:r>
+        <w:rPr>
+          <w:b/>
+          <w:bCs/>
+          <w:sz w:val="20"/>
+          <w:szCs w:val="20"/>
+        </w:rPr>
+        <w:t>::1</w:t>
       </w:r>
       <w:r>
         <w:rPr>
@@ -2867,84 +2782,60 @@
           <w:szCs w:val="20"/>
         </w:rPr>
       </w:pPr>
-      <w:proofErr w:type="gramStart"/>
-      <w:r>
-        <w:rPr>
-          <w:rFonts w:ascii="Courier New" w:hAnsi="Courier New" w:cs="Courier New"/>
-          <w:b/>
-          <w:bCs/>
-          <w:sz w:val="20"/>
-          <w:szCs w:val="20"/>
-        </w:rPr>
-        <w:t>ping</w:t>
-      </w:r>
-      <w:proofErr w:type="gramEnd"/>
-      <w:r>
-        <w:rPr>
-          <w:rFonts w:ascii="Courier New" w:hAnsi="Courier New" w:cs="Courier New"/>
-          <w:b/>
-          <w:bCs/>
-          <w:sz w:val="20"/>
-          <w:szCs w:val="20"/>
-        </w:rPr>
-        <w:t>6 ::1</w:t>
-      </w:r>
-    </w:p>
-    <w:p>
-      <w:pPr>
-        <w:tabs>
-          <w:tab w:val="clear" w:pos="360"/>
-          <w:tab w:val="clear" w:pos="720"/>
-          <w:tab w:val="clear" w:pos="1080"/>
-          <w:tab w:val="clear" w:pos="1440"/>
-          <w:tab w:val="clear" w:pos="4680"/>
-          <w:tab w:val="clear" w:pos="9360"/>
-        </w:tabs>
-        <w:rPr>
-          <w:sz w:val="20"/>
-          <w:szCs w:val="20"/>
-        </w:rPr>
-      </w:pPr>
-    </w:p>
-    <w:p>
-      <w:pPr>
-        <w:tabs>
-          <w:tab w:val="clear" w:pos="360"/>
-          <w:tab w:val="clear" w:pos="720"/>
-          <w:tab w:val="clear" w:pos="1080"/>
-          <w:tab w:val="clear" w:pos="1440"/>
-          <w:tab w:val="clear" w:pos="4680"/>
-          <w:tab w:val="clear" w:pos="9360"/>
-        </w:tabs>
-        <w:rPr>
-          <w:rFonts w:ascii="Courier New" w:hAnsi="Courier New" w:cs="Courier New"/>
-          <w:b/>
-          <w:bCs/>
-          <w:sz w:val="20"/>
-          <w:szCs w:val="20"/>
-        </w:rPr>
-      </w:pPr>
-      <w:proofErr w:type="gramStart"/>
-      <w:r>
-        <w:rPr>
-          <w:rFonts w:ascii="Courier New" w:hAnsi="Courier New" w:cs="Courier New"/>
-          <w:b/>
-          <w:bCs/>
-          <w:sz w:val="20"/>
-          <w:szCs w:val="20"/>
-        </w:rPr>
-        <w:t>ping</w:t>
-      </w:r>
-      <w:proofErr w:type="gramEnd"/>
-      <w:r>
-        <w:rPr>
-          <w:rFonts w:ascii="Courier New" w:hAnsi="Courier New" w:cs="Courier New"/>
-          <w:b/>
-          <w:bCs/>
-          <w:sz w:val="20"/>
-          <w:szCs w:val="20"/>
-        </w:rPr>
-        <w:t>6 fe80::215:5dff:fe63:4a04</w:t>
+      <w:r>
+        <w:rPr>
+          <w:rFonts w:ascii="Courier New" w:hAnsi="Courier New" w:cs="Courier New"/>
+          <w:b/>
+          <w:bCs/>
+          <w:sz w:val="20"/>
+          <w:szCs w:val="20"/>
+        </w:rPr>
+        <w:t>ping6 ::1</w:t>
+      </w:r>
+    </w:p>
+    <w:p>
+      <w:pPr>
+        <w:tabs>
+          <w:tab w:val="clear" w:pos="360"/>
+          <w:tab w:val="clear" w:pos="720"/>
+          <w:tab w:val="clear" w:pos="1080"/>
+          <w:tab w:val="clear" w:pos="1440"/>
+          <w:tab w:val="clear" w:pos="4680"/>
+          <w:tab w:val="clear" w:pos="9360"/>
+        </w:tabs>
+        <w:rPr>
+          <w:sz w:val="20"/>
+          <w:szCs w:val="20"/>
+        </w:rPr>
+      </w:pPr>
+    </w:p>
+    <w:p>
+      <w:pPr>
+        <w:tabs>
+          <w:tab w:val="clear" w:pos="360"/>
+          <w:tab w:val="clear" w:pos="720"/>
+          <w:tab w:val="clear" w:pos="1080"/>
+          <w:tab w:val="clear" w:pos="1440"/>
+          <w:tab w:val="clear" w:pos="4680"/>
+          <w:tab w:val="clear" w:pos="9360"/>
+        </w:tabs>
+        <w:rPr>
+          <w:rFonts w:ascii="Courier New" w:hAnsi="Courier New" w:cs="Courier New"/>
+          <w:b/>
+          <w:bCs/>
+          <w:sz w:val="20"/>
+          <w:szCs w:val="20"/>
+        </w:rPr>
+      </w:pPr>
+      <w:r>
+        <w:rPr>
+          <w:rFonts w:ascii="Courier New" w:hAnsi="Courier New" w:cs="Courier New"/>
+          <w:b/>
+          <w:bCs/>
+          <w:sz w:val="20"/>
+          <w:szCs w:val="20"/>
+        </w:rPr>
+        <w:t>ping6 fe80::215:5dff:fe63:4a04</w:t>
       </w:r>
     </w:p>
     <w:p>
@@ -2997,31 +2888,7 @@
           <w:szCs w:val="20"/>
           <w:lang w:val="en-CA"/>
         </w:rPr>
-        <w:t>fe80::215:5</w:t>
-      </w:r>
-      <w:proofErr w:type="gramStart"/>
-      <w:r>
-        <w:rPr>
-          <w:rFonts w:ascii="Courier New" w:hAnsi="Courier New" w:cs="Courier New"/>
-          <w:b/>
-          <w:bCs/>
-          <w:sz w:val="20"/>
-          <w:szCs w:val="20"/>
-          <w:lang w:val="en-CA"/>
-        </w:rPr>
-        <w:t>dff:fe</w:t>
-      </w:r>
-      <w:proofErr w:type="gramEnd"/>
-      <w:r>
-        <w:rPr>
-          <w:rFonts w:ascii="Courier New" w:hAnsi="Courier New" w:cs="Courier New"/>
-          <w:b/>
-          <w:bCs/>
-          <w:sz w:val="20"/>
-          <w:szCs w:val="20"/>
-          <w:lang w:val="en-CA"/>
-        </w:rPr>
-        <w:t>63:4a04</w:t>
+        <w:t>fe80::215:5dff:fe63:4a04</w:t>
       </w:r>
     </w:p>
     <w:p>
@@ -3147,7 +3014,6 @@
         </w:rPr>
       </w:pPr>
       <w:proofErr w:type="spellStart"/>
-      <w:proofErr w:type="gramStart"/>
       <w:r>
         <w:rPr>
           <w:rFonts w:ascii="Courier New" w:hAnsi="Courier New" w:cs="Courier New"/>
@@ -3159,7 +3025,6 @@
         <w:t>nslookup</w:t>
       </w:r>
       <w:proofErr w:type="spellEnd"/>
-      <w:proofErr w:type="gramEnd"/>
       <w:r>
         <w:rPr>
           <w:rFonts w:ascii="Courier New" w:hAnsi="Courier New" w:cs="Courier New"/>
@@ -3270,7 +3135,6 @@
         </w:rPr>
       </w:pPr>
       <w:proofErr w:type="spellStart"/>
-      <w:proofErr w:type="gramStart"/>
       <w:r>
         <w:rPr>
           <w:rFonts w:ascii="Courier New" w:hAnsi="Courier New" w:cs="Courier New"/>
@@ -3282,7 +3146,6 @@
         <w:t>nslookup</w:t>
       </w:r>
       <w:proofErr w:type="spellEnd"/>
-      <w:proofErr w:type="gramEnd"/>
       <w:r>
         <w:rPr>
           <w:rFonts w:ascii="Courier New" w:hAnsi="Courier New" w:cs="Courier New"/>
@@ -3506,7 +3369,6 @@
         </w:rPr>
       </w:pPr>
       <w:proofErr w:type="spellStart"/>
-      <w:proofErr w:type="gramStart"/>
       <w:r>
         <w:rPr>
           <w:rFonts w:ascii="Courier New" w:hAnsi="Courier New" w:cs="Courier New"/>
@@ -3518,7 +3380,6 @@
         <w:t>sudo</w:t>
       </w:r>
       <w:proofErr w:type="spellEnd"/>
-      <w:proofErr w:type="gramEnd"/>
       <w:r>
         <w:rPr>
           <w:rFonts w:ascii="Courier New" w:hAnsi="Courier New" w:cs="Courier New"/>
@@ -3729,7 +3590,6 @@
         </w:rPr>
       </w:pPr>
       <w:proofErr w:type="spellStart"/>
-      <w:proofErr w:type="gramStart"/>
       <w:r>
         <w:rPr>
           <w:rFonts w:ascii="Courier New" w:hAnsi="Courier New" w:cs="Courier New"/>
@@ -3741,7 +3601,6 @@
         <w:t>sudo</w:t>
       </w:r>
       <w:proofErr w:type="spellEnd"/>
-      <w:proofErr w:type="gramEnd"/>
       <w:r>
         <w:rPr>
           <w:rFonts w:ascii="Courier New" w:hAnsi="Courier New" w:cs="Courier New"/>
@@ -4349,21 +4208,8 @@
           <w:szCs w:val="20"/>
           <w:lang w:val="en-CA"/>
         </w:rPr>
-        <w:t>00-installer-</w:t>
-      </w:r>
-      <w:proofErr w:type="gramStart"/>
-      <w:r>
-        <w:rPr>
-          <w:rFonts w:ascii="Courier New" w:hAnsi="Courier New" w:cs="Courier New"/>
-          <w:b/>
-          <w:bCs/>
-          <w:sz w:val="20"/>
-          <w:szCs w:val="20"/>
-          <w:lang w:val="en-CA"/>
-        </w:rPr>
-        <w:t>config.yaml</w:t>
-      </w:r>
-      <w:proofErr w:type="gramEnd"/>
+        <w:t>00-installer-config.yaml</w:t>
+      </w:r>
     </w:p>
     <w:p>
       <w:pPr>
@@ -4731,6 +4577,9 @@
           <w:tab w:val="clear" w:pos="9360"/>
         </w:tabs>
         <w:rPr>
+          <w:b/>
+          <w:bCs/>
+          <w:color w:val="FF0000"/>
           <w:sz w:val="20"/>
           <w:szCs w:val="20"/>
         </w:rPr>
@@ -4749,19 +4598,8 @@
           <w:sz w:val="20"/>
           <w:szCs w:val="20"/>
         </w:rPr>
-        <w:t>00-installer-</w:t>
-      </w:r>
-      <w:proofErr w:type="gramStart"/>
-      <w:r>
-        <w:rPr>
-          <w:b/>
-          <w:bCs/>
-          <w:sz w:val="20"/>
-          <w:szCs w:val="20"/>
-        </w:rPr>
-        <w:t>config.yaml</w:t>
-      </w:r>
-      <w:proofErr w:type="gramEnd"/>
+        <w:t>00-installer-config.yaml</w:t>
+      </w:r>
       <w:r>
         <w:rPr>
           <w:sz w:val="20"/>
@@ -4788,6 +4626,121 @@
           <w:highlight w:val="yellow"/>
         </w:rPr>
         <w:t>-ORIGINAL</w:t>
+      </w:r>
+    </w:p>
+    <w:p>
+      <w:pPr>
+        <w:tabs>
+          <w:tab w:val="clear" w:pos="360"/>
+          <w:tab w:val="clear" w:pos="720"/>
+          <w:tab w:val="clear" w:pos="1080"/>
+          <w:tab w:val="clear" w:pos="1440"/>
+          <w:tab w:val="clear" w:pos="4680"/>
+          <w:tab w:val="clear" w:pos="9360"/>
+        </w:tabs>
+        <w:rPr>
+          <w:b/>
+          <w:bCs/>
+          <w:color w:val="FF0000"/>
+          <w:sz w:val="20"/>
+          <w:szCs w:val="20"/>
+        </w:rPr>
+      </w:pPr>
+    </w:p>
+    <w:p>
+      <w:pPr>
+        <w:tabs>
+          <w:tab w:val="clear" w:pos="360"/>
+          <w:tab w:val="clear" w:pos="720"/>
+          <w:tab w:val="clear" w:pos="1080"/>
+          <w:tab w:val="clear" w:pos="1440"/>
+          <w:tab w:val="clear" w:pos="4680"/>
+          <w:tab w:val="clear" w:pos="9360"/>
+        </w:tabs>
+        <w:rPr>
+          <w:sz w:val="20"/>
+          <w:szCs w:val="20"/>
+        </w:rPr>
+      </w:pPr>
+      <w:proofErr w:type="spellStart"/>
+      <w:r>
+        <w:rPr>
+          <w:sz w:val="20"/>
+          <w:szCs w:val="20"/>
+        </w:rPr>
+        <w:t>sudo</w:t>
+      </w:r>
+      <w:proofErr w:type="spellEnd"/>
+      <w:r>
+        <w:rPr>
+          <w:sz w:val="20"/>
+          <w:szCs w:val="20"/>
+        </w:rPr>
+        <w:t xml:space="preserve"> mv /</w:t>
+      </w:r>
+      <w:proofErr w:type="spellStart"/>
+      <w:r>
+        <w:rPr>
+          <w:sz w:val="20"/>
+          <w:szCs w:val="20"/>
+        </w:rPr>
+        <w:t>etc</w:t>
+      </w:r>
+      <w:proofErr w:type="spellEnd"/>
+      <w:r>
+        <w:rPr>
+          <w:sz w:val="20"/>
+          <w:szCs w:val="20"/>
+        </w:rPr>
+        <w:t>/</w:t>
+      </w:r>
+      <w:proofErr w:type="spellStart"/>
+      <w:r>
+        <w:rPr>
+          <w:sz w:val="20"/>
+          <w:szCs w:val="20"/>
+        </w:rPr>
+        <w:t>netplan</w:t>
+      </w:r>
+      <w:proofErr w:type="spellEnd"/>
+      <w:r>
+        <w:rPr>
+          <w:sz w:val="20"/>
+          <w:szCs w:val="20"/>
+        </w:rPr>
+        <w:t>/00-installer-config.yaml /</w:t>
+      </w:r>
+      <w:proofErr w:type="spellStart"/>
+      <w:r>
+        <w:rPr>
+          <w:sz w:val="20"/>
+          <w:szCs w:val="20"/>
+        </w:rPr>
+        <w:t>etc</w:t>
+      </w:r>
+      <w:proofErr w:type="spellEnd"/>
+      <w:r>
+        <w:rPr>
+          <w:sz w:val="20"/>
+          <w:szCs w:val="20"/>
+        </w:rPr>
+        <w:t>/</w:t>
+      </w:r>
+      <w:proofErr w:type="spellStart"/>
+      <w:r>
+        <w:rPr>
+          <w:sz w:val="20"/>
+          <w:szCs w:val="20"/>
+        </w:rPr>
+        <w:t>netplan</w:t>
+      </w:r>
+      <w:proofErr w:type="spellEnd"/>
+      <w:r>
+        <w:rPr>
+          <w:sz w:val="20"/>
+          <w:szCs w:val="20"/>
+        </w:rPr>
+        <w:t>/00-installer-config.yaml-ORIGINAL</w:t>
       </w:r>
       <w:r>
         <w:rPr>
@@ -5701,10 +5654,19 @@
           <w:szCs w:val="20"/>
           <w:lang w:val="en-CA"/>
         </w:rPr>
-        <w:t xml:space="preserve">        - </w:t>
-      </w:r>
-      <w:proofErr w:type="gramStart"/>
-      <w:r>
+        <w:t xml:space="preserve">        - to: default</w:t>
+      </w:r>
+    </w:p>
+    <w:p>
+      <w:pPr>
+        <w:tabs>
+          <w:tab w:val="clear" w:pos="360"/>
+          <w:tab w:val="clear" w:pos="720"/>
+          <w:tab w:val="clear" w:pos="1080"/>
+          <w:tab w:val="clear" w:pos="1440"/>
+          <w:tab w:val="clear" w:pos="4680"/>
+          <w:tab w:val="clear" w:pos="9360"/>
+        </w:tabs>
         <w:rPr>
           <w:rFonts w:ascii="Courier New" w:hAnsi="Courier New" w:cs="Courier New"/>
           <w:b/>
@@ -5713,9 +5675,7 @@
           <w:szCs w:val="20"/>
           <w:lang w:val="en-CA"/>
         </w:rPr>
-        <w:t>to:</w:t>
-      </w:r>
-      <w:proofErr w:type="gramEnd"/>
+      </w:pPr>
       <w:r>
         <w:rPr>
           <w:rFonts w:ascii="Courier New" w:hAnsi="Courier New" w:cs="Courier New"/>
@@ -5725,7 +5685,7 @@
           <w:szCs w:val="20"/>
           <w:lang w:val="en-CA"/>
         </w:rPr>
-        <w:t xml:space="preserve"> default</w:t>
+        <w:t xml:space="preserve">          via: 192.168.1.1</w:t>
       </w:r>
     </w:p>
     <w:p>
@@ -5756,9 +5716,8 @@
           <w:szCs w:val="20"/>
           <w:lang w:val="en-CA"/>
         </w:rPr>
-        <w:t xml:space="preserve">          </w:t>
-      </w:r>
-      <w:proofErr w:type="gramStart"/>
+        <w:t xml:space="preserve">      </w:t>
+      </w:r>
       <w:r>
         <w:rPr>
           <w:rFonts w:ascii="Courier New" w:hAnsi="Courier New" w:cs="Courier New"/>
@@ -5768,10 +5727,19 @@
           <w:szCs w:val="20"/>
           <w:lang w:val="en-CA"/>
         </w:rPr>
-        <w:t>via:</w:t>
-      </w:r>
-      <w:proofErr w:type="gramEnd"/>
-      <w:r>
+        <w:t>nameservers:</w:t>
+      </w:r>
+    </w:p>
+    <w:p>
+      <w:pPr>
+        <w:tabs>
+          <w:tab w:val="clear" w:pos="360"/>
+          <w:tab w:val="clear" w:pos="720"/>
+          <w:tab w:val="clear" w:pos="1080"/>
+          <w:tab w:val="clear" w:pos="1440"/>
+          <w:tab w:val="clear" w:pos="4680"/>
+          <w:tab w:val="clear" w:pos="9360"/>
+        </w:tabs>
         <w:rPr>
           <w:rFonts w:ascii="Courier New" w:hAnsi="Courier New" w:cs="Courier New"/>
           <w:b/>
@@ -5780,26 +5748,6 @@
           <w:szCs w:val="20"/>
           <w:lang w:val="en-CA"/>
         </w:rPr>
-        <w:t xml:space="preserve"> 192.168.1.1</w:t>
-      </w:r>
-    </w:p>
-    <w:p>
-      <w:pPr>
-        <w:tabs>
-          <w:tab w:val="clear" w:pos="360"/>
-          <w:tab w:val="clear" w:pos="720"/>
-          <w:tab w:val="clear" w:pos="1080"/>
-          <w:tab w:val="clear" w:pos="1440"/>
-          <w:tab w:val="clear" w:pos="4680"/>
-          <w:tab w:val="clear" w:pos="9360"/>
-        </w:tabs>
-        <w:rPr>
-          <w:rFonts w:ascii="Courier New" w:hAnsi="Courier New" w:cs="Courier New"/>
-          <w:b/>
-          <w:bCs/>
-          <w:sz w:val="20"/>
-          <w:szCs w:val="20"/>
-        </w:rPr>
       </w:pPr>
       <w:r>
         <w:rPr>
@@ -5810,111 +5758,35 @@
           <w:szCs w:val="20"/>
           <w:lang w:val="en-CA"/>
         </w:rPr>
-        <w:t xml:space="preserve">      </w:t>
-      </w:r>
-      <w:proofErr w:type="spellStart"/>
-      <w:proofErr w:type="gramStart"/>
-      <w:r>
-        <w:rPr>
-          <w:rFonts w:ascii="Courier New" w:hAnsi="Courier New" w:cs="Courier New"/>
-          <w:b/>
-          <w:bCs/>
-          <w:sz w:val="20"/>
-          <w:szCs w:val="20"/>
-        </w:rPr>
-        <w:t>nameservers</w:t>
-      </w:r>
-      <w:proofErr w:type="spellEnd"/>
-      <w:proofErr w:type="gramEnd"/>
-      <w:r>
-        <w:rPr>
-          <w:rFonts w:ascii="Courier New" w:hAnsi="Courier New" w:cs="Courier New"/>
-          <w:b/>
-          <w:bCs/>
-          <w:sz w:val="20"/>
-          <w:szCs w:val="20"/>
-        </w:rPr>
-        <w:t>:</w:t>
-      </w:r>
-    </w:p>
-    <w:p>
-      <w:pPr>
-        <w:tabs>
-          <w:tab w:val="clear" w:pos="360"/>
-          <w:tab w:val="clear" w:pos="720"/>
-          <w:tab w:val="clear" w:pos="1080"/>
-          <w:tab w:val="clear" w:pos="1440"/>
-          <w:tab w:val="clear" w:pos="4680"/>
-          <w:tab w:val="clear" w:pos="9360"/>
-        </w:tabs>
-        <w:rPr>
-          <w:rFonts w:ascii="Courier New" w:hAnsi="Courier New" w:cs="Courier New"/>
-          <w:b/>
-          <w:bCs/>
-          <w:sz w:val="20"/>
-          <w:szCs w:val="20"/>
-        </w:rPr>
-      </w:pPr>
-      <w:r>
-        <w:rPr>
-          <w:rFonts w:ascii="Courier New" w:hAnsi="Courier New" w:cs="Courier New"/>
-          <w:b/>
-          <w:bCs/>
-          <w:sz w:val="20"/>
-          <w:szCs w:val="20"/>
-        </w:rPr>
-        <w:t xml:space="preserve">        </w:t>
-      </w:r>
-      <w:proofErr w:type="spellStart"/>
-      <w:proofErr w:type="gramStart"/>
-      <w:r>
-        <w:rPr>
-          <w:rFonts w:ascii="Courier New" w:hAnsi="Courier New" w:cs="Courier New"/>
-          <w:b/>
-          <w:bCs/>
-          <w:sz w:val="20"/>
-          <w:szCs w:val="20"/>
-        </w:rPr>
-        <w:t>addresses</w:t>
-      </w:r>
-      <w:proofErr w:type="spellEnd"/>
-      <w:proofErr w:type="gramEnd"/>
-      <w:r>
-        <w:rPr>
-          <w:rFonts w:ascii="Courier New" w:hAnsi="Courier New" w:cs="Courier New"/>
-          <w:b/>
-          <w:bCs/>
-          <w:sz w:val="20"/>
-          <w:szCs w:val="20"/>
-        </w:rPr>
-        <w:t>:</w:t>
-      </w:r>
-    </w:p>
-    <w:p>
-      <w:pPr>
-        <w:tabs>
-          <w:tab w:val="clear" w:pos="360"/>
-          <w:tab w:val="clear" w:pos="720"/>
-          <w:tab w:val="clear" w:pos="1080"/>
-          <w:tab w:val="clear" w:pos="1440"/>
-          <w:tab w:val="clear" w:pos="4680"/>
-          <w:tab w:val="clear" w:pos="9360"/>
-        </w:tabs>
-        <w:rPr>
-          <w:rFonts w:ascii="Courier New" w:hAnsi="Courier New" w:cs="Courier New"/>
-          <w:b/>
-          <w:bCs/>
-          <w:sz w:val="20"/>
-          <w:szCs w:val="20"/>
-        </w:rPr>
-      </w:pPr>
-      <w:r>
-        <w:rPr>
-          <w:rFonts w:ascii="Courier New" w:hAnsi="Courier New" w:cs="Courier New"/>
-          <w:b/>
-          <w:bCs/>
-          <w:sz w:val="20"/>
-          <w:szCs w:val="20"/>
+        <w:t xml:space="preserve">        addresses:</w:t>
+      </w:r>
+    </w:p>
+    <w:p>
+      <w:pPr>
+        <w:tabs>
+          <w:tab w:val="clear" w:pos="360"/>
+          <w:tab w:val="clear" w:pos="720"/>
+          <w:tab w:val="clear" w:pos="1080"/>
+          <w:tab w:val="clear" w:pos="1440"/>
+          <w:tab w:val="clear" w:pos="4680"/>
+          <w:tab w:val="clear" w:pos="9360"/>
+        </w:tabs>
+        <w:rPr>
+          <w:rFonts w:ascii="Courier New" w:hAnsi="Courier New" w:cs="Courier New"/>
+          <w:b/>
+          <w:bCs/>
+          <w:sz w:val="20"/>
+          <w:szCs w:val="20"/>
+        </w:rPr>
+      </w:pPr>
+      <w:r>
+        <w:rPr>
+          <w:rFonts w:ascii="Courier New" w:hAnsi="Courier New" w:cs="Courier New"/>
+          <w:b/>
+          <w:bCs/>
+          <w:sz w:val="20"/>
+          <w:szCs w:val="20"/>
+          <w:lang w:val="en-CA"/>
         </w:rPr>
         <w:t xml:space="preserve">          </w:t>
       </w:r>
@@ -6097,7 +5969,6 @@
         </w:rPr>
       </w:pPr>
       <w:proofErr w:type="spellStart"/>
-      <w:proofErr w:type="gramStart"/>
       <w:r>
         <w:rPr>
           <w:rFonts w:ascii="Courier New" w:hAnsi="Courier New" w:cs="Courier New"/>
@@ -6109,7 +5980,6 @@
         <w:t>sudo</w:t>
       </w:r>
       <w:proofErr w:type="spellEnd"/>
-      <w:proofErr w:type="gramEnd"/>
       <w:r>
         <w:rPr>
           <w:rFonts w:ascii="Courier New" w:hAnsi="Courier New" w:cs="Courier New"/>
@@ -6184,7 +6054,6 @@
         </w:rPr>
       </w:pPr>
       <w:proofErr w:type="spellStart"/>
-      <w:proofErr w:type="gramStart"/>
       <w:r>
         <w:rPr>
           <w:rFonts w:ascii="Courier New" w:hAnsi="Courier New" w:cs="Courier New"/>
@@ -6196,7 +6065,6 @@
         <w:t>sudo</w:t>
       </w:r>
       <w:proofErr w:type="spellEnd"/>
-      <w:proofErr w:type="gramEnd"/>
       <w:r>
         <w:rPr>
           <w:rFonts w:ascii="Courier New" w:hAnsi="Courier New" w:cs="Courier New"/>
@@ -6326,6 +6194,7 @@
           <w:sz w:val="20"/>
           <w:szCs w:val="20"/>
         </w:rPr>
+        <w:lastRenderedPageBreak/>
         <w:br w:type="page"/>
       </w:r>
     </w:p>
@@ -6398,7 +6267,6 @@
           <w:bCs/>
           <w:sz w:val="20"/>
           <w:szCs w:val="20"/>
-          <w:lang w:val="en-CA"/>
         </w:rPr>
       </w:pPr>
       <w:proofErr w:type="spellStart"/>
@@ -6409,7 +6277,6 @@
           <w:bCs/>
           <w:sz w:val="20"/>
           <w:szCs w:val="20"/>
-          <w:lang w:val="en-CA"/>
         </w:rPr>
         <w:t>sudo</w:t>
       </w:r>
@@ -6421,7 +6288,6 @@
           <w:bCs/>
           <w:sz w:val="20"/>
           <w:szCs w:val="20"/>
-          <w:lang w:val="en-CA"/>
         </w:rPr>
         <w:t xml:space="preserve"> </w:t>
       </w:r>
@@ -6433,7 +6299,6 @@
           <w:bCs/>
           <w:sz w:val="20"/>
           <w:szCs w:val="20"/>
-          <w:lang w:val="en-CA"/>
         </w:rPr>
         <w:t>systemctl</w:t>
       </w:r>
@@ -6445,9 +6310,8 @@
           <w:bCs/>
           <w:sz w:val="20"/>
           <w:szCs w:val="20"/>
-          <w:lang w:val="en-CA"/>
-        </w:rPr>
-        <w:t xml:space="preserve"> status </w:t>
+        </w:rPr>
+        <w:t xml:space="preserve"> </w:t>
       </w:r>
       <w:proofErr w:type="spellStart"/>
       <w:r>
@@ -6457,7 +6321,28 @@
           <w:bCs/>
           <w:sz w:val="20"/>
           <w:szCs w:val="20"/>
-          <w:lang w:val="en-CA"/>
+        </w:rPr>
+        <w:t>status</w:t>
+      </w:r>
+      <w:proofErr w:type="spellEnd"/>
+      <w:r>
+        <w:rPr>
+          <w:rFonts w:ascii="Courier New" w:hAnsi="Courier New" w:cs="Courier New"/>
+          <w:b/>
+          <w:bCs/>
+          <w:sz w:val="20"/>
+          <w:szCs w:val="20"/>
+        </w:rPr>
+        <w:t xml:space="preserve"> </w:t>
+      </w:r>
+      <w:proofErr w:type="spellStart"/>
+      <w:r>
+        <w:rPr>
+          <w:rFonts w:ascii="Courier New" w:hAnsi="Courier New" w:cs="Courier New"/>
+          <w:b/>
+          <w:bCs/>
+          <w:sz w:val="20"/>
+          <w:szCs w:val="20"/>
         </w:rPr>
         <w:t>systemd-networkd</w:t>
       </w:r>
@@ -6476,74 +6361,94 @@
         <w:rPr>
           <w:sz w:val="20"/>
           <w:szCs w:val="20"/>
-          <w:lang w:val="en-CA"/>
-        </w:rPr>
-      </w:pPr>
-    </w:p>
-    <w:p>
-      <w:pPr>
-        <w:tabs>
-          <w:tab w:val="clear" w:pos="360"/>
-          <w:tab w:val="clear" w:pos="720"/>
-          <w:tab w:val="clear" w:pos="1080"/>
-          <w:tab w:val="clear" w:pos="1440"/>
-          <w:tab w:val="clear" w:pos="4680"/>
-          <w:tab w:val="clear" w:pos="9360"/>
-        </w:tabs>
-        <w:rPr>
-          <w:sz w:val="20"/>
-          <w:szCs w:val="20"/>
-          <w:lang w:val="en-CA"/>
+        </w:rPr>
+      </w:pPr>
+    </w:p>
+    <w:p>
+      <w:pPr>
+        <w:tabs>
+          <w:tab w:val="clear" w:pos="360"/>
+          <w:tab w:val="clear" w:pos="720"/>
+          <w:tab w:val="clear" w:pos="1080"/>
+          <w:tab w:val="clear" w:pos="1440"/>
+          <w:tab w:val="clear" w:pos="4680"/>
+          <w:tab w:val="clear" w:pos="9360"/>
+        </w:tabs>
+        <w:rPr>
+          <w:sz w:val="20"/>
+          <w:szCs w:val="20"/>
+        </w:rPr>
+      </w:pPr>
+      <w:r>
+        <w:rPr>
+          <w:sz w:val="20"/>
+          <w:szCs w:val="20"/>
+        </w:rPr>
+        <w:t>Arrêter le service réseau</w:t>
+      </w:r>
+    </w:p>
+    <w:p>
+      <w:pPr>
+        <w:tabs>
+          <w:tab w:val="clear" w:pos="360"/>
+          <w:tab w:val="clear" w:pos="720"/>
+          <w:tab w:val="clear" w:pos="1080"/>
+          <w:tab w:val="clear" w:pos="1440"/>
+          <w:tab w:val="clear" w:pos="4680"/>
+          <w:tab w:val="clear" w:pos="9360"/>
+        </w:tabs>
+        <w:rPr>
+          <w:rFonts w:ascii="Courier New" w:hAnsi="Courier New" w:cs="Courier New"/>
+          <w:b/>
+          <w:bCs/>
+          <w:sz w:val="20"/>
+          <w:szCs w:val="20"/>
         </w:rPr>
       </w:pPr>
       <w:proofErr w:type="spellStart"/>
       <w:r>
         <w:rPr>
-          <w:sz w:val="20"/>
-          <w:szCs w:val="20"/>
-          <w:lang w:val="en-CA"/>
-        </w:rPr>
-        <w:t>Arrêter</w:t>
+          <w:rFonts w:ascii="Courier New" w:hAnsi="Courier New" w:cs="Courier New"/>
+          <w:b/>
+          <w:bCs/>
+          <w:sz w:val="20"/>
+          <w:szCs w:val="20"/>
+        </w:rPr>
+        <w:t>sudo</w:t>
       </w:r>
       <w:proofErr w:type="spellEnd"/>
       <w:r>
         <w:rPr>
-          <w:sz w:val="20"/>
-          <w:szCs w:val="20"/>
-          <w:lang w:val="en-CA"/>
-        </w:rPr>
-        <w:t xml:space="preserve"> le service </w:t>
+          <w:rFonts w:ascii="Courier New" w:hAnsi="Courier New" w:cs="Courier New"/>
+          <w:b/>
+          <w:bCs/>
+          <w:sz w:val="20"/>
+          <w:szCs w:val="20"/>
+        </w:rPr>
+        <w:t xml:space="preserve"> </w:t>
       </w:r>
       <w:proofErr w:type="spellStart"/>
       <w:r>
         <w:rPr>
-          <w:sz w:val="20"/>
-          <w:szCs w:val="20"/>
-          <w:lang w:val="en-CA"/>
-        </w:rPr>
-        <w:t>réseau</w:t>
+          <w:rFonts w:ascii="Courier New" w:hAnsi="Courier New" w:cs="Courier New"/>
+          <w:b/>
+          <w:bCs/>
+          <w:sz w:val="20"/>
+          <w:szCs w:val="20"/>
+        </w:rPr>
+        <w:t>systemctl</w:t>
       </w:r>
       <w:proofErr w:type="spellEnd"/>
-    </w:p>
-    <w:p>
-      <w:pPr>
-        <w:tabs>
-          <w:tab w:val="clear" w:pos="360"/>
-          <w:tab w:val="clear" w:pos="720"/>
-          <w:tab w:val="clear" w:pos="1080"/>
-          <w:tab w:val="clear" w:pos="1440"/>
-          <w:tab w:val="clear" w:pos="4680"/>
-          <w:tab w:val="clear" w:pos="9360"/>
-        </w:tabs>
-        <w:rPr>
-          <w:rFonts w:ascii="Courier New" w:hAnsi="Courier New" w:cs="Courier New"/>
-          <w:b/>
-          <w:bCs/>
-          <w:sz w:val="20"/>
-          <w:szCs w:val="20"/>
-          <w:lang w:val="en-CA"/>
-        </w:rPr>
-      </w:pPr>
+      <w:r>
+        <w:rPr>
+          <w:rFonts w:ascii="Courier New" w:hAnsi="Courier New" w:cs="Courier New"/>
+          <w:b/>
+          <w:bCs/>
+          <w:sz w:val="20"/>
+          <w:szCs w:val="20"/>
+        </w:rPr>
+        <w:t xml:space="preserve"> stop </w:t>
+      </w:r>
       <w:proofErr w:type="spellStart"/>
       <w:r>
         <w:rPr>
@@ -6552,7 +6457,76 @@
           <w:bCs/>
           <w:sz w:val="20"/>
           <w:szCs w:val="20"/>
-          <w:lang w:val="en-CA"/>
+        </w:rPr>
+        <w:t>systemd-networkd</w:t>
+      </w:r>
+      <w:proofErr w:type="spellEnd"/>
+    </w:p>
+    <w:p>
+      <w:pPr>
+        <w:tabs>
+          <w:tab w:val="clear" w:pos="360"/>
+          <w:tab w:val="clear" w:pos="720"/>
+          <w:tab w:val="clear" w:pos="1080"/>
+          <w:tab w:val="clear" w:pos="1440"/>
+          <w:tab w:val="clear" w:pos="4680"/>
+          <w:tab w:val="clear" w:pos="9360"/>
+        </w:tabs>
+        <w:rPr>
+          <w:sz w:val="20"/>
+          <w:szCs w:val="20"/>
+        </w:rPr>
+      </w:pPr>
+    </w:p>
+    <w:p>
+      <w:pPr>
+        <w:tabs>
+          <w:tab w:val="clear" w:pos="360"/>
+          <w:tab w:val="clear" w:pos="720"/>
+          <w:tab w:val="clear" w:pos="1080"/>
+          <w:tab w:val="clear" w:pos="1440"/>
+          <w:tab w:val="clear" w:pos="4680"/>
+          <w:tab w:val="clear" w:pos="9360"/>
+        </w:tabs>
+        <w:rPr>
+          <w:sz w:val="20"/>
+          <w:szCs w:val="20"/>
+        </w:rPr>
+      </w:pPr>
+      <w:r>
+        <w:rPr>
+          <w:sz w:val="20"/>
+          <w:szCs w:val="20"/>
+        </w:rPr>
+        <w:t>Démarrer le service réseau</w:t>
+      </w:r>
+    </w:p>
+    <w:p>
+      <w:pPr>
+        <w:tabs>
+          <w:tab w:val="clear" w:pos="360"/>
+          <w:tab w:val="clear" w:pos="720"/>
+          <w:tab w:val="clear" w:pos="1080"/>
+          <w:tab w:val="clear" w:pos="1440"/>
+          <w:tab w:val="clear" w:pos="4680"/>
+          <w:tab w:val="clear" w:pos="9360"/>
+        </w:tabs>
+        <w:rPr>
+          <w:rFonts w:ascii="Courier New" w:hAnsi="Courier New" w:cs="Courier New"/>
+          <w:b/>
+          <w:bCs/>
+          <w:sz w:val="20"/>
+          <w:szCs w:val="20"/>
+        </w:rPr>
+      </w:pPr>
+      <w:proofErr w:type="spellStart"/>
+      <w:r>
+        <w:rPr>
+          <w:rFonts w:ascii="Courier New" w:hAnsi="Courier New" w:cs="Courier New"/>
+          <w:b/>
+          <w:bCs/>
+          <w:sz w:val="20"/>
+          <w:szCs w:val="20"/>
         </w:rPr>
         <w:t>sudo</w:t>
       </w:r>
@@ -6564,7 +6538,6 @@
           <w:bCs/>
           <w:sz w:val="20"/>
           <w:szCs w:val="20"/>
-          <w:lang w:val="en-CA"/>
         </w:rPr>
         <w:t xml:space="preserve"> </w:t>
       </w:r>
@@ -6576,7 +6549,6 @@
           <w:bCs/>
           <w:sz w:val="20"/>
           <w:szCs w:val="20"/>
-          <w:lang w:val="en-CA"/>
         </w:rPr>
         <w:t>systemctl</w:t>
       </w:r>
@@ -6588,31 +6560,8 @@
           <w:bCs/>
           <w:sz w:val="20"/>
           <w:szCs w:val="20"/>
-          <w:lang w:val="en-CA"/>
-        </w:rPr>
-        <w:t xml:space="preserve"> </w:t>
-      </w:r>
-      <w:r>
-        <w:rPr>
-          <w:rFonts w:ascii="Courier New" w:hAnsi="Courier New" w:cs="Courier New"/>
-          <w:b/>
-          <w:bCs/>
-          <w:sz w:val="20"/>
-          <w:szCs w:val="20"/>
-          <w:lang w:val="en-CA"/>
-        </w:rPr>
-        <w:t>stop</w:t>
-      </w:r>
-      <w:r>
-        <w:rPr>
-          <w:rFonts w:ascii="Courier New" w:hAnsi="Courier New" w:cs="Courier New"/>
-          <w:b/>
-          <w:bCs/>
-          <w:sz w:val="20"/>
-          <w:szCs w:val="20"/>
-          <w:lang w:val="en-CA"/>
-        </w:rPr>
-        <w:t xml:space="preserve"> </w:t>
+        </w:rPr>
+        <w:t xml:space="preserve"> start </w:t>
       </w:r>
       <w:proofErr w:type="spellStart"/>
       <w:r>
@@ -6622,63 +6571,48 @@
           <w:bCs/>
           <w:sz w:val="20"/>
           <w:szCs w:val="20"/>
-          <w:lang w:val="en-CA"/>
-        </w:rPr>
-        <w:t>systemd-</w:t>
-      </w:r>
-      <w:proofErr w:type="gramStart"/>
-      <w:r>
-        <w:rPr>
-          <w:rFonts w:ascii="Courier New" w:hAnsi="Courier New" w:cs="Courier New"/>
-          <w:b/>
-          <w:bCs/>
-          <w:sz w:val="20"/>
-          <w:szCs w:val="20"/>
-          <w:lang w:val="en-CA"/>
-        </w:rPr>
-        <w:t>networkd</w:t>
+        </w:rPr>
+        <w:t>systemd-networkd</w:t>
       </w:r>
       <w:proofErr w:type="spellEnd"/>
-      <w:proofErr w:type="gramEnd"/>
-    </w:p>
-    <w:p>
-      <w:pPr>
-        <w:tabs>
-          <w:tab w:val="clear" w:pos="360"/>
-          <w:tab w:val="clear" w:pos="720"/>
-          <w:tab w:val="clear" w:pos="1080"/>
-          <w:tab w:val="clear" w:pos="1440"/>
-          <w:tab w:val="clear" w:pos="4680"/>
-          <w:tab w:val="clear" w:pos="9360"/>
-        </w:tabs>
-        <w:rPr>
-          <w:sz w:val="20"/>
-          <w:szCs w:val="20"/>
-          <w:lang w:val="en-CA"/>
-        </w:rPr>
-      </w:pPr>
-    </w:p>
-    <w:p>
-      <w:pPr>
-        <w:tabs>
-          <w:tab w:val="clear" w:pos="360"/>
-          <w:tab w:val="clear" w:pos="720"/>
-          <w:tab w:val="clear" w:pos="1080"/>
-          <w:tab w:val="clear" w:pos="1440"/>
-          <w:tab w:val="clear" w:pos="4680"/>
-          <w:tab w:val="clear" w:pos="9360"/>
-        </w:tabs>
-        <w:rPr>
-          <w:sz w:val="20"/>
-          <w:szCs w:val="20"/>
-        </w:rPr>
-      </w:pPr>
-      <w:r>
-        <w:rPr>
-          <w:sz w:val="20"/>
-          <w:szCs w:val="20"/>
-        </w:rPr>
-        <w:t>Démarrer le service réseau</w:t>
+    </w:p>
+    <w:p>
+      <w:pPr>
+        <w:tabs>
+          <w:tab w:val="clear" w:pos="360"/>
+          <w:tab w:val="clear" w:pos="720"/>
+          <w:tab w:val="clear" w:pos="1080"/>
+          <w:tab w:val="clear" w:pos="1440"/>
+          <w:tab w:val="clear" w:pos="4680"/>
+          <w:tab w:val="clear" w:pos="9360"/>
+        </w:tabs>
+        <w:rPr>
+          <w:sz w:val="20"/>
+          <w:szCs w:val="20"/>
+        </w:rPr>
+      </w:pPr>
+    </w:p>
+    <w:p>
+      <w:pPr>
+        <w:tabs>
+          <w:tab w:val="clear" w:pos="360"/>
+          <w:tab w:val="clear" w:pos="720"/>
+          <w:tab w:val="clear" w:pos="1080"/>
+          <w:tab w:val="clear" w:pos="1440"/>
+          <w:tab w:val="clear" w:pos="4680"/>
+          <w:tab w:val="clear" w:pos="9360"/>
+        </w:tabs>
+        <w:rPr>
+          <w:sz w:val="20"/>
+          <w:szCs w:val="20"/>
+        </w:rPr>
+      </w:pPr>
+      <w:r>
+        <w:rPr>
+          <w:sz w:val="20"/>
+          <w:szCs w:val="20"/>
+        </w:rPr>
+        <w:t>Redémarrer le service réseau</w:t>
       </w:r>
     </w:p>
     <w:p>
@@ -6700,7 +6634,6 @@
         </w:rPr>
       </w:pPr>
       <w:proofErr w:type="spellStart"/>
-      <w:proofErr w:type="gramStart"/>
       <w:r>
         <w:rPr>
           <w:rFonts w:ascii="Courier New" w:hAnsi="Courier New" w:cs="Courier New"/>
@@ -6712,123 +6645,6 @@
         <w:t>sudo</w:t>
       </w:r>
       <w:proofErr w:type="spellEnd"/>
-      <w:proofErr w:type="gramEnd"/>
-      <w:r>
-        <w:rPr>
-          <w:rFonts w:ascii="Courier New" w:hAnsi="Courier New" w:cs="Courier New"/>
-          <w:b/>
-          <w:bCs/>
-          <w:sz w:val="20"/>
-          <w:szCs w:val="20"/>
-        </w:rPr>
-        <w:t xml:space="preserve"> </w:t>
-      </w:r>
-      <w:proofErr w:type="spellStart"/>
-      <w:r>
-        <w:rPr>
-          <w:rFonts w:ascii="Courier New" w:hAnsi="Courier New" w:cs="Courier New"/>
-          <w:b/>
-          <w:bCs/>
-          <w:sz w:val="20"/>
-          <w:szCs w:val="20"/>
-        </w:rPr>
-        <w:t>systemctl</w:t>
-      </w:r>
-      <w:proofErr w:type="spellEnd"/>
-      <w:r>
-        <w:rPr>
-          <w:rFonts w:ascii="Courier New" w:hAnsi="Courier New" w:cs="Courier New"/>
-          <w:b/>
-          <w:bCs/>
-          <w:sz w:val="20"/>
-          <w:szCs w:val="20"/>
-        </w:rPr>
-        <w:t xml:space="preserve"> start </w:t>
-      </w:r>
-      <w:proofErr w:type="spellStart"/>
-      <w:r>
-        <w:rPr>
-          <w:rFonts w:ascii="Courier New" w:hAnsi="Courier New" w:cs="Courier New"/>
-          <w:b/>
-          <w:bCs/>
-          <w:sz w:val="20"/>
-          <w:szCs w:val="20"/>
-        </w:rPr>
-        <w:t>systemd-networkd</w:t>
-      </w:r>
-      <w:proofErr w:type="spellEnd"/>
-    </w:p>
-    <w:p>
-      <w:pPr>
-        <w:tabs>
-          <w:tab w:val="clear" w:pos="360"/>
-          <w:tab w:val="clear" w:pos="720"/>
-          <w:tab w:val="clear" w:pos="1080"/>
-          <w:tab w:val="clear" w:pos="1440"/>
-          <w:tab w:val="clear" w:pos="4680"/>
-          <w:tab w:val="clear" w:pos="9360"/>
-        </w:tabs>
-        <w:rPr>
-          <w:sz w:val="20"/>
-          <w:szCs w:val="20"/>
-        </w:rPr>
-      </w:pPr>
-    </w:p>
-    <w:p>
-      <w:pPr>
-        <w:tabs>
-          <w:tab w:val="clear" w:pos="360"/>
-          <w:tab w:val="clear" w:pos="720"/>
-          <w:tab w:val="clear" w:pos="1080"/>
-          <w:tab w:val="clear" w:pos="1440"/>
-          <w:tab w:val="clear" w:pos="4680"/>
-          <w:tab w:val="clear" w:pos="9360"/>
-        </w:tabs>
-        <w:rPr>
-          <w:sz w:val="20"/>
-          <w:szCs w:val="20"/>
-        </w:rPr>
-      </w:pPr>
-      <w:r>
-        <w:rPr>
-          <w:sz w:val="20"/>
-          <w:szCs w:val="20"/>
-        </w:rPr>
-        <w:t>Redémarrer le service réseau</w:t>
-      </w:r>
-    </w:p>
-    <w:p>
-      <w:pPr>
-        <w:tabs>
-          <w:tab w:val="clear" w:pos="360"/>
-          <w:tab w:val="clear" w:pos="720"/>
-          <w:tab w:val="clear" w:pos="1080"/>
-          <w:tab w:val="clear" w:pos="1440"/>
-          <w:tab w:val="clear" w:pos="4680"/>
-          <w:tab w:val="clear" w:pos="9360"/>
-        </w:tabs>
-        <w:rPr>
-          <w:rFonts w:ascii="Courier New" w:hAnsi="Courier New" w:cs="Courier New"/>
-          <w:b/>
-          <w:bCs/>
-          <w:sz w:val="20"/>
-          <w:szCs w:val="20"/>
-        </w:rPr>
-      </w:pPr>
-      <w:proofErr w:type="spellStart"/>
-      <w:proofErr w:type="gramStart"/>
-      <w:r>
-        <w:rPr>
-          <w:rFonts w:ascii="Courier New" w:hAnsi="Courier New" w:cs="Courier New"/>
-          <w:b/>
-          <w:bCs/>
-          <w:sz w:val="20"/>
-          <w:szCs w:val="20"/>
-        </w:rPr>
-        <w:t>sudo</w:t>
-      </w:r>
-      <w:proofErr w:type="spellEnd"/>
-      <w:proofErr w:type="gramEnd"/>
       <w:r>
         <w:rPr>
           <w:rFonts w:ascii="Courier New" w:hAnsi="Courier New" w:cs="Courier New"/>

</xml_diff>